<commit_message>
1 - user routes and controllers added
</commit_message>
<xml_diff>
--- a/Command_Notes.docx
+++ b/Command_Notes.docx
@@ -91,14 +91,28 @@
         <w:rPr>
           <w:lang w:val="en-US"/>
         </w:rPr>
-        <w:t>vite@latest</w:t>
-      </w:r>
-      <w:proofErr w:type="spellEnd"/>
-      <w:r>
-        <w:rPr>
-          <w:lang w:val="en-US"/>
-        </w:rPr>
-        <w:t xml:space="preserve"> .   -&gt;initialize front end</w:t>
+        <w:t>vite@</w:t>
+      </w:r>
+      <w:proofErr w:type="gramStart"/>
+      <w:r>
+        <w:rPr>
+          <w:lang w:val="en-US"/>
+        </w:rPr>
+        <w:t>latest</w:t>
+      </w:r>
+      <w:proofErr w:type="spellEnd"/>
+      <w:r>
+        <w:rPr>
+          <w:lang w:val="en-US"/>
+        </w:rPr>
+        <w:t xml:space="preserve"> .</w:t>
+      </w:r>
+      <w:proofErr w:type="gramEnd"/>
+      <w:r>
+        <w:rPr>
+          <w:lang w:val="en-US"/>
+        </w:rPr>
+        <w:t xml:space="preserve">   -&gt;initialize front end</w:t>
       </w:r>
     </w:p>
     <w:p>
@@ -379,6 +393,7 @@
         </w:rPr>
       </w:pPr>
       <w:proofErr w:type="spellStart"/>
+      <w:proofErr w:type="gramStart"/>
       <w:r>
         <w:rPr>
           <w:lang w:val="en-US"/>
@@ -386,11 +401,26 @@
         <w:t>mongodb</w:t>
       </w:r>
       <w:proofErr w:type="spellEnd"/>
-      <w:r>
-        <w:rPr>
-          <w:lang w:val="en-US"/>
-        </w:rPr>
-        <w:t xml:space="preserve"> database is a NoSQL as it don’t have tables, it has collections</w:t>
+      <w:proofErr w:type="gramEnd"/>
+      <w:r>
+        <w:rPr>
+          <w:lang w:val="en-US"/>
+        </w:rPr>
+        <w:t xml:space="preserve"> database is a NoSQL as it </w:t>
+      </w:r>
+      <w:proofErr w:type="gramStart"/>
+      <w:r>
+        <w:rPr>
+          <w:lang w:val="en-US"/>
+        </w:rPr>
+        <w:t>don’t</w:t>
+      </w:r>
+      <w:proofErr w:type="gramEnd"/>
+      <w:r>
+        <w:rPr>
+          <w:lang w:val="en-US"/>
+        </w:rPr>
+        <w:t xml:space="preserve"> have tables, it has collections</w:t>
       </w:r>
     </w:p>
     <w:p>
@@ -472,6 +502,78 @@
           <w:lang w:val="en-US"/>
         </w:rPr>
       </w:pPr>
+    </w:p>
+    <w:p>
+      <w:pPr>
+        <w:pStyle w:val="ListParagraph"/>
+        <w:rPr>
+          <w:lang w:val="en-US"/>
+        </w:rPr>
+      </w:pPr>
+    </w:p>
+    <w:p>
+      <w:pPr>
+        <w:pStyle w:val="ListParagraph"/>
+        <w:rPr>
+          <w:lang w:val="en-US"/>
+        </w:rPr>
+      </w:pPr>
+      <w:r>
+        <w:rPr>
+          <w:lang w:val="en-US"/>
+        </w:rPr>
+        <w:t xml:space="preserve">create JWT_SECRET: open </w:t>
+      </w:r>
+      <w:proofErr w:type="spellStart"/>
+      <w:r>
+        <w:rPr>
+          <w:lang w:val="en-US"/>
+        </w:rPr>
+        <w:t>gitbash</w:t>
+      </w:r>
+      <w:proofErr w:type="spellEnd"/>
+      <w:r>
+        <w:rPr>
+          <w:lang w:val="en-US"/>
+        </w:rPr>
+        <w:t xml:space="preserve"> and run below </w:t>
+      </w:r>
+      <w:proofErr w:type="spellStart"/>
+      <w:r>
+        <w:rPr>
+          <w:lang w:val="en-US"/>
+        </w:rPr>
+        <w:t>cmd</w:t>
+      </w:r>
+      <w:proofErr w:type="spellEnd"/>
+    </w:p>
+    <w:p>
+      <w:pPr>
+        <w:pStyle w:val="ListParagraph"/>
+        <w:rPr>
+          <w:lang w:val="en-US"/>
+        </w:rPr>
+      </w:pPr>
+      <w:r>
+        <w:rPr>
+          <w:lang w:val="en-US"/>
+        </w:rPr>
+        <w:tab/>
+      </w:r>
+      <w:proofErr w:type="spellStart"/>
+      <w:r>
+        <w:rPr>
+          <w:lang w:val="en-US"/>
+        </w:rPr>
+        <w:t>openssl</w:t>
+      </w:r>
+      <w:proofErr w:type="spellEnd"/>
+      <w:r>
+        <w:rPr>
+          <w:lang w:val="en-US"/>
+        </w:rPr>
+        <w:t xml:space="preserve"> rand -base64 32</w:t>
+      </w:r>
     </w:p>
     <w:sectPr>
       <w:pgSz w:w="11906" w:h="16838"/>

</xml_diff>

<commit_message>
2. Front end set Up and Registration Page added
</commit_message>
<xml_diff>
--- a/Command_Notes.docx
+++ b/Command_Notes.docx
@@ -23,96 +23,35 @@
           <w:color w:val="FF0000"/>
           <w:lang w:val="en-US"/>
         </w:rPr>
-        <w:t xml:space="preserve">Project </w:t>
-      </w:r>
-      <w:proofErr w:type="spellStart"/>
-      <w:r>
-        <w:rPr>
-          <w:b/>
-          <w:bCs/>
-          <w:color w:val="FF0000"/>
-          <w:lang w:val="en-US"/>
-        </w:rPr>
-        <w:t>SetUP</w:t>
-      </w:r>
-      <w:proofErr w:type="spellEnd"/>
-    </w:p>
-    <w:p>
-      <w:pPr>
-        <w:pStyle w:val="ListParagraph"/>
-        <w:rPr>
-          <w:lang w:val="en-US"/>
-        </w:rPr>
-      </w:pPr>
-      <w:r>
-        <w:rPr>
-          <w:lang w:val="en-US"/>
-        </w:rPr>
-        <w:t xml:space="preserve">cd </w:t>
-      </w:r>
-      <w:proofErr w:type="spellStart"/>
-      <w:r>
-        <w:rPr>
-          <w:lang w:val="en-US"/>
-        </w:rPr>
-        <w:t>fontend</w:t>
-      </w:r>
-      <w:proofErr w:type="spellEnd"/>
-      <w:r>
-        <w:rPr>
-          <w:lang w:val="en-US"/>
-        </w:rPr>
-        <w:t xml:space="preserve"> </w:t>
-      </w:r>
-    </w:p>
-    <w:p>
-      <w:pPr>
-        <w:pStyle w:val="ListParagraph"/>
-        <w:rPr>
-          <w:lang w:val="en-US"/>
-        </w:rPr>
-      </w:pPr>
-      <w:proofErr w:type="spellStart"/>
-      <w:r>
-        <w:rPr>
-          <w:lang w:val="en-US"/>
-        </w:rPr>
-        <w:t>npm</w:t>
-      </w:r>
-      <w:proofErr w:type="spellEnd"/>
-      <w:r>
-        <w:rPr>
-          <w:lang w:val="en-US"/>
-        </w:rPr>
-        <w:t xml:space="preserve"> create </w:t>
-      </w:r>
-      <w:proofErr w:type="spellStart"/>
-      <w:r>
-        <w:rPr>
-          <w:lang w:val="en-US"/>
-        </w:rPr>
-        <w:t>vite@</w:t>
-      </w:r>
-      <w:proofErr w:type="gramStart"/>
-      <w:r>
-        <w:rPr>
-          <w:lang w:val="en-US"/>
-        </w:rPr>
-        <w:t>latest</w:t>
-      </w:r>
-      <w:proofErr w:type="spellEnd"/>
-      <w:r>
-        <w:rPr>
-          <w:lang w:val="en-US"/>
-        </w:rPr>
-        <w:t xml:space="preserve"> .</w:t>
-      </w:r>
-      <w:proofErr w:type="gramEnd"/>
-      <w:r>
-        <w:rPr>
-          <w:lang w:val="en-US"/>
-        </w:rPr>
-        <w:t xml:space="preserve">   -&gt;initialize front end</w:t>
+        <w:t>Project SetUP</w:t>
+      </w:r>
+    </w:p>
+    <w:p>
+      <w:pPr>
+        <w:pStyle w:val="ListParagraph"/>
+        <w:rPr>
+          <w:lang w:val="en-US"/>
+        </w:rPr>
+      </w:pPr>
+      <w:r>
+        <w:rPr>
+          <w:lang w:val="en-US"/>
+        </w:rPr>
+        <w:t xml:space="preserve">cd fontend </w:t>
+      </w:r>
+    </w:p>
+    <w:p>
+      <w:pPr>
+        <w:pStyle w:val="ListParagraph"/>
+        <w:rPr>
+          <w:lang w:val="en-US"/>
+        </w:rPr>
+      </w:pPr>
+      <w:r>
+        <w:rPr>
+          <w:lang w:val="en-US"/>
+        </w:rPr>
+        <w:t>npm create vite@latest .   -&gt;initialize front end</w:t>
       </w:r>
     </w:p>
     <w:p>
@@ -126,20 +65,7 @@
           <w:lang w:val="en-US"/>
         </w:rPr>
         <w:tab/>
-      </w:r>
-      <w:proofErr w:type="spellStart"/>
-      <w:r>
-        <w:rPr>
-          <w:lang w:val="en-US"/>
-        </w:rPr>
-        <w:t>npm</w:t>
-      </w:r>
-      <w:proofErr w:type="spellEnd"/>
-      <w:r>
-        <w:rPr>
-          <w:lang w:val="en-US"/>
-        </w:rPr>
-        <w:t xml:space="preserve"> install</w:t>
+        <w:t>npm install</w:t>
       </w:r>
     </w:p>
     <w:p>
@@ -153,171 +79,50 @@
           <w:lang w:val="en-US"/>
         </w:rPr>
         <w:tab/>
-      </w:r>
-      <w:proofErr w:type="spellStart"/>
-      <w:r>
-        <w:rPr>
-          <w:lang w:val="en-US"/>
-        </w:rPr>
-        <w:t>npm</w:t>
-      </w:r>
-      <w:proofErr w:type="spellEnd"/>
-      <w:r>
-        <w:rPr>
-          <w:lang w:val="en-US"/>
-        </w:rPr>
-        <w:t xml:space="preserve"> run dev</w:t>
-      </w:r>
-    </w:p>
-    <w:p>
-      <w:pPr>
-        <w:pStyle w:val="ListParagraph"/>
-        <w:rPr>
-          <w:lang w:val="en-US"/>
-        </w:rPr>
-      </w:pPr>
-      <w:proofErr w:type="spellStart"/>
-      <w:r>
-        <w:rPr>
-          <w:lang w:val="en-US"/>
-        </w:rPr>
-        <w:t>npm</w:t>
-      </w:r>
-      <w:proofErr w:type="spellEnd"/>
-      <w:r>
-        <w:rPr>
-          <w:lang w:val="en-US"/>
-        </w:rPr>
-        <w:t xml:space="preserve"> </w:t>
-      </w:r>
-      <w:proofErr w:type="spellStart"/>
-      <w:r>
-        <w:rPr>
-          <w:lang w:val="en-US"/>
-        </w:rPr>
-        <w:t>init</w:t>
-      </w:r>
-      <w:proofErr w:type="spellEnd"/>
-      <w:r>
-        <w:rPr>
-          <w:lang w:val="en-US"/>
-        </w:rPr>
-        <w:t xml:space="preserve"> -y</w:t>
-      </w:r>
-      <w:r>
-        <w:rPr>
-          <w:lang w:val="en-US"/>
-        </w:rPr>
-        <w:t xml:space="preserve"> --- creates </w:t>
-      </w:r>
-      <w:proofErr w:type="spellStart"/>
-      <w:r>
-        <w:rPr>
-          <w:lang w:val="en-US"/>
-        </w:rPr>
-        <w:t>json</w:t>
-      </w:r>
-      <w:proofErr w:type="spellEnd"/>
-      <w:r>
-        <w:rPr>
-          <w:lang w:val="en-US"/>
-        </w:rPr>
-        <w:t xml:space="preserve"> file</w:t>
-      </w:r>
-    </w:p>
-    <w:p>
-      <w:pPr>
-        <w:pStyle w:val="ListParagraph"/>
-        <w:rPr>
-          <w:lang w:val="en-US"/>
-        </w:rPr>
-      </w:pPr>
-    </w:p>
-    <w:p>
-      <w:pPr>
-        <w:pStyle w:val="ListParagraph"/>
-        <w:rPr>
-          <w:lang w:val="en-US"/>
-        </w:rPr>
-      </w:pPr>
-      <w:proofErr w:type="spellStart"/>
-      <w:r>
-        <w:rPr>
-          <w:lang w:val="en-US"/>
-        </w:rPr>
-        <w:t>npm</w:t>
-      </w:r>
-      <w:proofErr w:type="spellEnd"/>
-      <w:r>
-        <w:rPr>
-          <w:lang w:val="en-US"/>
-        </w:rPr>
-        <w:t xml:space="preserve"> install express mongoose </w:t>
-      </w:r>
-      <w:proofErr w:type="spellStart"/>
-      <w:r>
-        <w:rPr>
-          <w:lang w:val="en-US"/>
-        </w:rPr>
-        <w:t>jsonwebtoken</w:t>
-      </w:r>
-      <w:proofErr w:type="spellEnd"/>
-      <w:r>
-        <w:rPr>
-          <w:lang w:val="en-US"/>
-        </w:rPr>
-        <w:t xml:space="preserve"> </w:t>
-      </w:r>
-      <w:proofErr w:type="spellStart"/>
-      <w:r>
-        <w:rPr>
-          <w:lang w:val="en-US"/>
-        </w:rPr>
-        <w:t>bcryptjs</w:t>
-      </w:r>
-      <w:proofErr w:type="spellEnd"/>
-      <w:r>
-        <w:rPr>
-          <w:lang w:val="en-US"/>
-        </w:rPr>
-        <w:t xml:space="preserve"> </w:t>
-      </w:r>
-      <w:proofErr w:type="spellStart"/>
-      <w:r>
-        <w:rPr>
-          <w:lang w:val="en-US"/>
-        </w:rPr>
-        <w:t>dotenv</w:t>
-      </w:r>
-      <w:proofErr w:type="spellEnd"/>
-      <w:r>
-        <w:rPr>
-          <w:lang w:val="en-US"/>
-        </w:rPr>
-        <w:t xml:space="preserve"> </w:t>
-      </w:r>
-      <w:proofErr w:type="spellStart"/>
-      <w:r>
-        <w:rPr>
-          <w:lang w:val="en-US"/>
-        </w:rPr>
-        <w:t>cors</w:t>
-      </w:r>
-      <w:proofErr w:type="spellEnd"/>
-      <w:r>
-        <w:rPr>
-          <w:lang w:val="en-US"/>
-        </w:rPr>
-        <w:t xml:space="preserve"> cookie-parser </w:t>
-      </w:r>
-      <w:proofErr w:type="spellStart"/>
-      <w:r>
-        <w:rPr>
-          <w:lang w:val="en-US"/>
-        </w:rPr>
-        <w:t>cloudinary</w:t>
-      </w:r>
-      <w:proofErr w:type="spellEnd"/>
+        <w:t>npm run dev</w:t>
+      </w:r>
+    </w:p>
+    <w:p>
+      <w:pPr>
+        <w:pStyle w:val="ListParagraph"/>
+        <w:rPr>
+          <w:lang w:val="en-US"/>
+        </w:rPr>
+      </w:pPr>
+      <w:r>
+        <w:rPr>
+          <w:lang w:val="en-US"/>
+        </w:rPr>
+        <w:t>npm init -y</w:t>
+      </w:r>
+      <w:r>
+        <w:rPr>
+          <w:lang w:val="en-US"/>
+        </w:rPr>
+        <w:t xml:space="preserve"> --- creates json file</w:t>
+      </w:r>
+    </w:p>
+    <w:p>
+      <w:pPr>
+        <w:pStyle w:val="ListParagraph"/>
+        <w:rPr>
+          <w:lang w:val="en-US"/>
+        </w:rPr>
+      </w:pPr>
+    </w:p>
+    <w:p>
+      <w:pPr>
+        <w:pStyle w:val="ListParagraph"/>
+        <w:rPr>
+          <w:lang w:val="en-US"/>
+        </w:rPr>
+      </w:pPr>
+      <w:r>
+        <w:rPr>
+          <w:lang w:val="en-US"/>
+        </w:rPr>
+        <w:t>npm install express mongoose jsonwebtoken bcryptjs dotenv cors cookie-parser cloudinary</w:t>
+      </w:r>
       <w:r>
         <w:rPr>
           <w:lang w:val="en-US"/>
@@ -340,153 +145,75 @@
           <w:lang w:val="en-US"/>
         </w:rPr>
       </w:pPr>
-      <w:proofErr w:type="spellStart"/>
-      <w:r>
-        <w:rPr>
-          <w:lang w:val="en-US"/>
-        </w:rPr>
-        <w:t>npm</w:t>
-      </w:r>
-      <w:proofErr w:type="spellEnd"/>
-      <w:r>
-        <w:rPr>
-          <w:lang w:val="en-US"/>
-        </w:rPr>
-        <w:t xml:space="preserve"> </w:t>
-      </w:r>
-      <w:proofErr w:type="spellStart"/>
-      <w:r>
-        <w:rPr>
-          <w:lang w:val="en-US"/>
-        </w:rPr>
-        <w:t>i</w:t>
-      </w:r>
-      <w:proofErr w:type="spellEnd"/>
-      <w:r>
-        <w:rPr>
-          <w:lang w:val="en-US"/>
-        </w:rPr>
-        <w:t xml:space="preserve"> -D </w:t>
-      </w:r>
-      <w:proofErr w:type="spellStart"/>
-      <w:r>
-        <w:rPr>
-          <w:lang w:val="en-US"/>
-        </w:rPr>
-        <w:t>nodemon</w:t>
-      </w:r>
-      <w:proofErr w:type="spellEnd"/>
-    </w:p>
-    <w:p>
-      <w:pPr>
-        <w:pStyle w:val="ListParagraph"/>
-        <w:rPr>
-          <w:lang w:val="en-US"/>
-        </w:rPr>
-      </w:pPr>
-    </w:p>
-    <w:p>
-      <w:pPr>
-        <w:pStyle w:val="ListParagraph"/>
-        <w:rPr>
-          <w:lang w:val="en-US"/>
-        </w:rPr>
-      </w:pPr>
-      <w:proofErr w:type="spellStart"/>
-      <w:proofErr w:type="gramStart"/>
-      <w:r>
-        <w:rPr>
-          <w:lang w:val="en-US"/>
-        </w:rPr>
-        <w:t>mongodb</w:t>
-      </w:r>
-      <w:proofErr w:type="spellEnd"/>
-      <w:proofErr w:type="gramEnd"/>
-      <w:r>
-        <w:rPr>
-          <w:lang w:val="en-US"/>
-        </w:rPr>
-        <w:t xml:space="preserve"> database is a NoSQL as it </w:t>
-      </w:r>
-      <w:proofErr w:type="gramStart"/>
-      <w:r>
-        <w:rPr>
-          <w:lang w:val="en-US"/>
-        </w:rPr>
-        <w:t>don’t</w:t>
-      </w:r>
-      <w:proofErr w:type="gramEnd"/>
-      <w:r>
-        <w:rPr>
-          <w:lang w:val="en-US"/>
-        </w:rPr>
-        <w:t xml:space="preserve"> have tables, it has collections</w:t>
-      </w:r>
-    </w:p>
-    <w:p>
-      <w:pPr>
-        <w:pStyle w:val="ListParagraph"/>
-        <w:rPr>
-          <w:lang w:val="en-US"/>
-        </w:rPr>
-      </w:pPr>
-    </w:p>
-    <w:p>
-      <w:pPr>
-        <w:pStyle w:val="ListParagraph"/>
-        <w:rPr>
-          <w:lang w:val="en-US"/>
-        </w:rPr>
-      </w:pPr>
-    </w:p>
-    <w:p>
-      <w:pPr>
-        <w:pStyle w:val="ListParagraph"/>
-        <w:rPr>
-          <w:lang w:val="en-US"/>
-        </w:rPr>
-      </w:pPr>
-      <w:proofErr w:type="spellStart"/>
-      <w:r>
-        <w:rPr>
-          <w:lang w:val="en-US"/>
-        </w:rPr>
-        <w:t>mongodb</w:t>
-      </w:r>
-      <w:proofErr w:type="spellEnd"/>
-      <w:r>
-        <w:rPr>
-          <w:lang w:val="en-US"/>
-        </w:rPr>
-        <w:t xml:space="preserve"> database credentials: username: </w:t>
-      </w:r>
-      <w:proofErr w:type="spellStart"/>
+      <w:r>
+        <w:rPr>
+          <w:lang w:val="en-US"/>
+        </w:rPr>
+        <w:t>npm i -D nodemon</w:t>
+      </w:r>
+    </w:p>
+    <w:p>
+      <w:pPr>
+        <w:pStyle w:val="ListParagraph"/>
+        <w:rPr>
+          <w:lang w:val="en-US"/>
+        </w:rPr>
+      </w:pPr>
+    </w:p>
+    <w:p>
+      <w:pPr>
+        <w:pStyle w:val="ListParagraph"/>
+        <w:rPr>
+          <w:lang w:val="en-US"/>
+        </w:rPr>
+      </w:pPr>
+      <w:r>
+        <w:rPr>
+          <w:lang w:val="en-US"/>
+        </w:rPr>
+        <w:t>mongodb database is a NoSQL as it don’t have tables, it has collections</w:t>
+      </w:r>
+    </w:p>
+    <w:p>
+      <w:pPr>
+        <w:pStyle w:val="ListParagraph"/>
+        <w:rPr>
+          <w:lang w:val="en-US"/>
+        </w:rPr>
+      </w:pPr>
+    </w:p>
+    <w:p>
+      <w:pPr>
+        <w:pStyle w:val="ListParagraph"/>
+        <w:rPr>
+          <w:lang w:val="en-US"/>
+        </w:rPr>
+      </w:pPr>
+    </w:p>
+    <w:p>
+      <w:pPr>
+        <w:pStyle w:val="ListParagraph"/>
+        <w:rPr>
+          <w:lang w:val="en-US"/>
+        </w:rPr>
+      </w:pPr>
+      <w:r>
+        <w:rPr>
+          <w:lang w:val="en-US"/>
+        </w:rPr>
+        <w:t xml:space="preserve">mongodb database credentials: username: </w:t>
+      </w:r>
       <w:r>
         <w:rPr>
           <w:lang w:val="en-US"/>
         </w:rPr>
         <w:t>akshastrychakracodi</w:t>
       </w:r>
-      <w:proofErr w:type="spellEnd"/>
-      <w:r>
-        <w:rPr>
-          <w:lang w:val="en-US"/>
-        </w:rPr>
-        <w:t xml:space="preserve"> &amp; </w:t>
-      </w:r>
-      <w:proofErr w:type="spellStart"/>
-      <w:r>
-        <w:rPr>
-          <w:lang w:val="en-US"/>
-        </w:rPr>
-        <w:t>pwd</w:t>
-      </w:r>
-      <w:proofErr w:type="spellEnd"/>
-      <w:r>
-        <w:rPr>
-          <w:lang w:val="en-US"/>
-        </w:rPr>
-        <w:t xml:space="preserve">: </w:t>
+      <w:r>
+        <w:rPr>
+          <w:lang w:val="en-US"/>
+        </w:rPr>
+        <w:t xml:space="preserve"> &amp; pwd: </w:t>
       </w:r>
       <w:r>
         <w:rPr>
@@ -522,30 +249,8 @@
         <w:rPr>
           <w:lang w:val="en-US"/>
         </w:rPr>
-        <w:t xml:space="preserve">create JWT_SECRET: open </w:t>
-      </w:r>
-      <w:proofErr w:type="spellStart"/>
-      <w:r>
-        <w:rPr>
-          <w:lang w:val="en-US"/>
-        </w:rPr>
-        <w:t>gitbash</w:t>
-      </w:r>
-      <w:proofErr w:type="spellEnd"/>
-      <w:r>
-        <w:rPr>
-          <w:lang w:val="en-US"/>
-        </w:rPr>
-        <w:t xml:space="preserve"> and run below </w:t>
-      </w:r>
-      <w:proofErr w:type="spellStart"/>
-      <w:r>
-        <w:rPr>
-          <w:lang w:val="en-US"/>
-        </w:rPr>
-        <w:t>cmd</w:t>
-      </w:r>
-      <w:proofErr w:type="spellEnd"/>
+        <w:t>create JWT_SECRET: open gitbash and run below cmd</w:t>
+      </w:r>
     </w:p>
     <w:p>
       <w:pPr>
@@ -559,21 +264,180 @@
           <w:lang w:val="en-US"/>
         </w:rPr>
         <w:tab/>
-      </w:r>
-      <w:proofErr w:type="spellStart"/>
-      <w:r>
-        <w:rPr>
-          <w:lang w:val="en-US"/>
-        </w:rPr>
-        <w:t>openssl</w:t>
-      </w:r>
-      <w:proofErr w:type="spellEnd"/>
-      <w:r>
-        <w:rPr>
-          <w:lang w:val="en-US"/>
-        </w:rPr>
-        <w:t xml:space="preserve"> rand -base64 32</w:t>
-      </w:r>
+        <w:t>openssl rand -base64 32</w:t>
+      </w:r>
+    </w:p>
+    <w:p>
+      <w:pPr>
+        <w:pStyle w:val="ListParagraph"/>
+        <w:rPr>
+          <w:lang w:val="en-US"/>
+        </w:rPr>
+      </w:pPr>
+    </w:p>
+    <w:p>
+      <w:pPr>
+        <w:pStyle w:val="ListParagraph"/>
+        <w:rPr>
+          <w:lang w:val="en-US"/>
+        </w:rPr>
+      </w:pPr>
+    </w:p>
+    <w:p>
+      <w:pPr>
+        <w:pStyle w:val="ListParagraph"/>
+        <w:rPr>
+          <w:lang w:val="en-US"/>
+        </w:rPr>
+      </w:pPr>
+    </w:p>
+    <w:p>
+      <w:pPr>
+        <w:pStyle w:val="ListParagraph"/>
+        <w:rPr>
+          <w:lang w:val="en-US"/>
+        </w:rPr>
+      </w:pPr>
+      <w:r>
+        <w:rPr>
+          <w:lang w:val="en-US"/>
+        </w:rPr>
+        <w:t>-----------------------FrontEnd-------------------</w:t>
+      </w:r>
+    </w:p>
+    <w:p>
+      <w:pPr>
+        <w:pStyle w:val="ListParagraph"/>
+        <w:rPr>
+          <w:lang w:val="en-US"/>
+        </w:rPr>
+      </w:pPr>
+    </w:p>
+    <w:p>
+      <w:pPr>
+        <w:pStyle w:val="ListParagraph"/>
+        <w:numPr>
+          <w:ilvl w:val="0"/>
+          <w:numId w:val="3"/>
+        </w:numPr>
+        <w:rPr>
+          <w:lang w:val="en-US"/>
+        </w:rPr>
+      </w:pPr>
+      <w:hyperlink r:id="rId5" w:history="1">
+        <w:r>
+          <w:rPr>
+            <w:rStyle w:val="Hyperlink"/>
+            <w:lang w:val="en-US"/>
+          </w:rPr>
+          <w:t>https://v3.tailwindcss.com/docs/guides/vite</w:t>
+        </w:r>
+      </w:hyperlink>
+    </w:p>
+    <w:p>
+      <w:pPr>
+        <w:pStyle w:val="ListParagraph"/>
+        <w:numPr>
+          <w:ilvl w:val="0"/>
+          <w:numId w:val="3"/>
+        </w:numPr>
+        <w:rPr>
+          <w:lang w:val="en-US"/>
+        </w:rPr>
+      </w:pPr>
+      <w:r>
+        <w:rPr>
+          <w:lang w:val="en-US"/>
+        </w:rPr>
+        <w:t xml:space="preserve">daisyUI: </w:t>
+      </w:r>
+      <w:hyperlink r:id="rId6" w:history="1">
+        <w:r>
+          <w:rPr>
+            <w:rStyle w:val="Hyperlink"/>
+            <w:lang w:val="en-US"/>
+          </w:rPr>
+          <w:t>https://daisyui.com/docs/install/</w:t>
+        </w:r>
+      </w:hyperlink>
+    </w:p>
+    <w:p>
+      <w:pPr>
+        <w:pStyle w:val="ListParagraph"/>
+        <w:numPr>
+          <w:ilvl w:val="0"/>
+          <w:numId w:val="3"/>
+        </w:numPr>
+        <w:rPr>
+          <w:lang w:val="en-US"/>
+        </w:rPr>
+      </w:pPr>
+      <w:r>
+        <w:rPr>
+          <w:lang w:val="en-US"/>
+        </w:rPr>
+        <w:t>Install React Router and React Icons</w:t>
+      </w:r>
+    </w:p>
+    <w:p>
+      <w:pPr>
+        <w:pStyle w:val="ListParagraph"/>
+        <w:ind w:left="1080" w:firstLine="360"/>
+        <w:rPr>
+          <w:lang w:val="en-US"/>
+        </w:rPr>
+      </w:pPr>
+      <w:r>
+        <w:rPr>
+          <w:lang w:val="en-US"/>
+        </w:rPr>
+        <w:t>npm install react-router-dom react-icons</w:t>
+      </w:r>
+    </w:p>
+    <w:p>
+      <w:pPr>
+        <w:pStyle w:val="ListParagraph"/>
+        <w:numPr>
+          <w:ilvl w:val="0"/>
+          <w:numId w:val="3"/>
+        </w:numPr>
+        <w:rPr>
+          <w:lang w:val="en-US"/>
+        </w:rPr>
+      </w:pPr>
+      <w:r>
+        <w:rPr>
+          <w:lang w:val="en-US"/>
+        </w:rPr>
+        <w:t>Set Up React Router</w:t>
+      </w:r>
+    </w:p>
+    <w:p>
+      <w:pPr>
+        <w:pStyle w:val="ListParagraph"/>
+        <w:ind w:left="1080"/>
+        <w:rPr>
+          <w:lang w:val="en-US"/>
+        </w:rPr>
+      </w:pPr>
+      <w:r>
+        <w:rPr>
+          <w:lang w:val="en-US"/>
+        </w:rPr>
+        <w:t>Wrap the App component with BrowserRouter in main.js</w:t>
+      </w:r>
+    </w:p>
+    <w:p>
+      <w:pPr>
+        <w:pStyle w:val="ListParagraph"/>
+        <w:numPr>
+          <w:ilvl w:val="0"/>
+          <w:numId w:val="3"/>
+        </w:numPr>
+        <w:rPr>
+          <w:lang w:val="en-US"/>
+        </w:rPr>
+      </w:pPr>
     </w:p>
     <w:sectPr>
       <w:pgSz w:w="11906" w:h="16838"/>
@@ -677,6 +541,95 @@
     </w:lvl>
   </w:abstractNum>
   <w:abstractNum w:abstractNumId="1" w15:restartNumberingAfterBreak="0">
+    <w:nsid w:val="5103156E"/>
+    <w:multiLevelType w:val="hybridMultilevel"/>
+    <w:tmpl w:val="050A9BC6"/>
+    <w:lvl w:ilvl="0" w:tplc="1CA8CB26">
+      <w:start w:val="1"/>
+      <w:numFmt w:val="decimal"/>
+      <w:lvlText w:val="%1."/>
+      <w:lvlJc w:val="left"/>
+      <w:pPr>
+        <w:ind w:left="1080" w:hanging="360"/>
+      </w:pPr>
+      <w:rPr>
+        <w:rFonts w:hint="default"/>
+      </w:rPr>
+    </w:lvl>
+    <w:lvl w:ilvl="1" w:tplc="40090019" w:tentative="1">
+      <w:start w:val="1"/>
+      <w:numFmt w:val="lowerLetter"/>
+      <w:lvlText w:val="%2."/>
+      <w:lvlJc w:val="left"/>
+      <w:pPr>
+        <w:ind w:left="1800" w:hanging="360"/>
+      </w:pPr>
+    </w:lvl>
+    <w:lvl w:ilvl="2" w:tplc="4009001B" w:tentative="1">
+      <w:start w:val="1"/>
+      <w:numFmt w:val="lowerRoman"/>
+      <w:lvlText w:val="%3."/>
+      <w:lvlJc w:val="right"/>
+      <w:pPr>
+        <w:ind w:left="2520" w:hanging="180"/>
+      </w:pPr>
+    </w:lvl>
+    <w:lvl w:ilvl="3" w:tplc="4009000F" w:tentative="1">
+      <w:start w:val="1"/>
+      <w:numFmt w:val="decimal"/>
+      <w:lvlText w:val="%4."/>
+      <w:lvlJc w:val="left"/>
+      <w:pPr>
+        <w:ind w:left="3240" w:hanging="360"/>
+      </w:pPr>
+    </w:lvl>
+    <w:lvl w:ilvl="4" w:tplc="40090019" w:tentative="1">
+      <w:start w:val="1"/>
+      <w:numFmt w:val="lowerLetter"/>
+      <w:lvlText w:val="%5."/>
+      <w:lvlJc w:val="left"/>
+      <w:pPr>
+        <w:ind w:left="3960" w:hanging="360"/>
+      </w:pPr>
+    </w:lvl>
+    <w:lvl w:ilvl="5" w:tplc="4009001B" w:tentative="1">
+      <w:start w:val="1"/>
+      <w:numFmt w:val="lowerRoman"/>
+      <w:lvlText w:val="%6."/>
+      <w:lvlJc w:val="right"/>
+      <w:pPr>
+        <w:ind w:left="4680" w:hanging="180"/>
+      </w:pPr>
+    </w:lvl>
+    <w:lvl w:ilvl="6" w:tplc="4009000F" w:tentative="1">
+      <w:start w:val="1"/>
+      <w:numFmt w:val="decimal"/>
+      <w:lvlText w:val="%7."/>
+      <w:lvlJc w:val="left"/>
+      <w:pPr>
+        <w:ind w:left="5400" w:hanging="360"/>
+      </w:pPr>
+    </w:lvl>
+    <w:lvl w:ilvl="7" w:tplc="40090019" w:tentative="1">
+      <w:start w:val="1"/>
+      <w:numFmt w:val="lowerLetter"/>
+      <w:lvlText w:val="%8."/>
+      <w:lvlJc w:val="left"/>
+      <w:pPr>
+        <w:ind w:left="6120" w:hanging="360"/>
+      </w:pPr>
+    </w:lvl>
+    <w:lvl w:ilvl="8" w:tplc="4009001B" w:tentative="1">
+      <w:start w:val="1"/>
+      <w:numFmt w:val="lowerRoman"/>
+      <w:lvlText w:val="%9."/>
+      <w:lvlJc w:val="right"/>
+      <w:pPr>
+        <w:ind w:left="6840" w:hanging="180"/>
+      </w:pPr>
+    </w:lvl>
+  </w:abstractNum>
+  <w:abstractNum w:abstractNumId="2" w15:restartNumberingAfterBreak="0">
     <w:nsid w:val="6A0C185E"/>
     <w:multiLevelType w:val="hybridMultilevel"/>
     <w:tmpl w:val="CF64EB20"/>
@@ -769,6 +722,9 @@
     <w:abstractNumId w:val="0"/>
   </w:num>
   <w:num w:numId="2" w16cid:durableId="1664047289">
+    <w:abstractNumId w:val="2"/>
+  </w:num>
+  <w:num w:numId="3" w16cid:durableId="1262765490">
     <w:abstractNumId w:val="1"/>
   </w:num>
 </w:numbering>
@@ -1691,6 +1647,29 @@
       <w:spacing w:val="5"/>
     </w:rPr>
   </w:style>
+  <w:style w:type="character" w:styleId="Hyperlink">
+    <w:name w:val="Hyperlink"/>
+    <w:basedOn w:val="DefaultParagraphFont"/>
+    <w:uiPriority w:val="99"/>
+    <w:unhideWhenUsed/>
+    <w:rsid w:val="00B364EC"/>
+    <w:rPr>
+      <w:color w:val="467886" w:themeColor="hyperlink"/>
+      <w:u w:val="single"/>
+    </w:rPr>
+  </w:style>
+  <w:style w:type="character" w:styleId="UnresolvedMention">
+    <w:name w:val="Unresolved Mention"/>
+    <w:basedOn w:val="DefaultParagraphFont"/>
+    <w:uiPriority w:val="99"/>
+    <w:semiHidden/>
+    <w:unhideWhenUsed/>
+    <w:rsid w:val="00B364EC"/>
+    <w:rPr>
+      <w:color w:val="605E5C"/>
+      <w:shd w:val="clear" w:color="auto" w:fill="E1DFDD"/>
+    </w:rPr>
+  </w:style>
 </w:styles>
 </file>
 

</xml_diff>